<commit_message>
Update Texto Impactos Cambio Climático.docx
</commit_message>
<xml_diff>
--- a/Textos Sección Global/Texto Impactos Cambio Climático.docx
+++ b/Textos Sección Global/Texto Impactos Cambio Climático.docx
@@ -196,10 +196,338 @@
       </w:r>
     </w:p>
     <w:p>
+      <w:pPr>
+        <w:jc w:val="both"/>
+      </w:pPr>
       <w:r>
         <w:lastRenderedPageBreak/>
         <w:t>Al igual que en el caso anterior, a partir de la década de 1980 se comienza a notar un constante aumento de la temperatura de nuestros océanos. Entre los años 2018 y 2019 la temperatura aumentó 0,77 °C.</w:t>
       </w:r>
+    </w:p>
+    <w:p>
+      <w:pPr>
+        <w:spacing w:after="0" w:line="240" w:lineRule="auto"/>
+        <w:jc w:val="both"/>
+        <w:rPr>
+          <w:rFonts w:ascii="Calibri" w:eastAsia="Times New Roman" w:hAnsi="Calibri" w:cs="Times New Roman"/>
+          <w:b/>
+          <w:bCs/>
+          <w:color w:val="000000"/>
+          <w:lang w:eastAsia="es-CL"/>
+        </w:rPr>
+      </w:pPr>
+      <w:r>
+        <w:rPr>
+          <w:rFonts w:ascii="Calibri" w:eastAsia="Times New Roman" w:hAnsi="Calibri" w:cs="Times New Roman"/>
+          <w:b/>
+          <w:bCs/>
+          <w:color w:val="000000"/>
+          <w:lang w:eastAsia="es-CL"/>
+        </w:rPr>
+        <w:t>Cambios en los niveles de precipitación</w:t>
+      </w:r>
+    </w:p>
+    <w:p>
+      <w:pPr>
+        <w:spacing w:after="0" w:line="240" w:lineRule="auto"/>
+        <w:jc w:val="both"/>
+        <w:rPr>
+          <w:rFonts w:ascii="Calibri" w:eastAsia="Times New Roman" w:hAnsi="Calibri" w:cs="Times New Roman"/>
+          <w:b/>
+          <w:bCs/>
+          <w:color w:val="000000"/>
+          <w:lang w:eastAsia="es-CL"/>
+        </w:rPr>
+      </w:pPr>
+    </w:p>
+    <w:p>
+      <w:pPr>
+        <w:spacing w:after="0" w:line="240" w:lineRule="auto"/>
+        <w:jc w:val="both"/>
+      </w:pPr>
+      <w:r>
+        <w:t>Como consecuencia del calentamiento global se evapora más agua desde las superficies. Esto, además de provocar un aumento de la sequía, trae consigo un incremento de vapor de agua en la atm</w:t>
+      </w:r>
+      <w:r>
+        <w:t>ó</w:t>
+      </w:r>
+      <w:r>
+        <w:t>sfera, es decir, de almacenamiento de agua en el aire. Es por eso que cuando hay tormentas tropicales o de nieve o eléctricas, o cualquier otro evento de precipitación, llueve más intensamente. Dado este aumento en la intensidad de las precipitaciones es que también aumenta el riesgo de inundaciones</w:t>
+      </w:r>
+      <w:r>
+        <w:t xml:space="preserve">, trayendo muchos problemas a ciudades que no cuentan con una infraestructura y planificación vial preparada para estos fenómenos. </w:t>
+      </w:r>
+    </w:p>
+    <w:p>
+      <w:pPr>
+        <w:spacing w:after="0" w:line="240" w:lineRule="auto"/>
+        <w:jc w:val="both"/>
+      </w:pPr>
+    </w:p>
+    <w:p>
+      <w:pPr>
+        <w:spacing w:after="0" w:line="240" w:lineRule="auto"/>
+        <w:jc w:val="both"/>
+      </w:pPr>
+      <w:r>
+        <w:t>Esto se puede observar con respecto a la variación anual de las precipitaciones, la cual indica que en el período 2000-2015 casi todas las variaciones fueron positivas, mostrando una mayor cantidad de agua caída a nivel general.</w:t>
+      </w:r>
+    </w:p>
+    <w:p>
+      <w:pPr>
+        <w:spacing w:after="0" w:line="240" w:lineRule="auto"/>
+        <w:jc w:val="both"/>
+        <w:rPr>
+          <w:rFonts w:ascii="Calibri" w:eastAsia="Times New Roman" w:hAnsi="Calibri" w:cs="Times New Roman"/>
+          <w:b/>
+          <w:bCs/>
+          <w:color w:val="000000"/>
+          <w:lang w:eastAsia="es-CL"/>
+        </w:rPr>
+      </w:pPr>
+    </w:p>
+    <w:p>
+      <w:pPr>
+        <w:jc w:val="both"/>
+      </w:pPr>
+      <w:r>
+        <w:t>Por otro lado, s</w:t>
+      </w:r>
+      <w:r>
+        <w:t>i bien la intensidad de las precipitaciones ha aumentado, la frecuencia de estas ha disminuido</w:t>
+      </w:r>
+      <w:r>
+        <w:t>, alterando los ciclos hidrológicos y la disponibilidad y calidad del agua.</w:t>
+      </w:r>
+    </w:p>
+    <w:p>
+      <w:pPr>
+        <w:jc w:val="both"/>
+      </w:pPr>
+      <w:r>
+        <w:rPr>
+          <w:noProof/>
+        </w:rPr>
+        <w:drawing>
+          <wp:inline distT="0" distB="0" distL="0" distR="0" wp14:anchorId="7A7FD28F" wp14:editId="14BDAF17">
+            <wp:extent cx="5038725" cy="2771775"/>
+            <wp:effectExtent l="0" t="0" r="9525" b="9525"/>
+            <wp:docPr id="5" name="Gráfico 5">
+              <a:extLst xmlns:a="http://schemas.openxmlformats.org/drawingml/2006/main">
+                <a:ext uri="{FF2B5EF4-FFF2-40B4-BE49-F238E27FC236}">
+                  <a16:creationId xmlns:a16="http://schemas.microsoft.com/office/drawing/2014/main" id="{8C054002-176A-443C-91E8-76325498AD91}"/>
+                </a:ext>
+              </a:extLst>
+            </wp:docPr>
+            <wp:cNvGraphicFramePr/>
+            <a:graphic xmlns:a="http://schemas.openxmlformats.org/drawingml/2006/main">
+              <a:graphicData uri="http://schemas.openxmlformats.org/drawingml/2006/chart">
+                <c:chart xmlns:c="http://schemas.openxmlformats.org/drawingml/2006/chart" xmlns:r="http://schemas.openxmlformats.org/officeDocument/2006/relationships" r:id="rId6"/>
+              </a:graphicData>
+            </a:graphic>
+          </wp:inline>
+        </w:drawing>
+      </w:r>
+    </w:p>
+    <w:p>
+      <w:pPr>
+        <w:spacing w:after="0" w:line="240" w:lineRule="auto"/>
+        <w:jc w:val="both"/>
+        <w:rPr>
+          <w:rFonts w:ascii="Calibri" w:eastAsia="Times New Roman" w:hAnsi="Calibri" w:cs="Times New Roman"/>
+          <w:b/>
+          <w:bCs/>
+          <w:color w:val="000000"/>
+          <w:lang w:eastAsia="es-CL"/>
+        </w:rPr>
+      </w:pPr>
+      <w:r>
+        <w:rPr>
+          <w:noProof/>
+        </w:rPr>
+        <mc:AlternateContent>
+          <mc:Choice Requires="wps">
+            <w:drawing>
+              <wp:anchor distT="0" distB="0" distL="114300" distR="114300" simplePos="0" relativeHeight="251659264" behindDoc="0" locked="0" layoutInCell="1" allowOverlap="1" wp14:anchorId="574FA4E6" wp14:editId="76210784">
+                <wp:simplePos x="0" y="0"/>
+                <wp:positionH relativeFrom="margin">
+                  <wp:align>left</wp:align>
+                </wp:positionH>
+                <wp:positionV relativeFrom="paragraph">
+                  <wp:posOffset>170180</wp:posOffset>
+                </wp:positionV>
+                <wp:extent cx="5495925" cy="1066800"/>
+                <wp:effectExtent l="0" t="0" r="28575" b="19050"/>
+                <wp:wrapNone/>
+                <wp:docPr id="4" name="CuadroTexto 3">
+                  <a:extLst xmlns:a="http://schemas.openxmlformats.org/drawingml/2006/main">
+                    <a:ext uri="{FF2B5EF4-FFF2-40B4-BE49-F238E27FC236}">
+                      <a16:creationId xmlns:a16="http://schemas.microsoft.com/office/drawing/2014/main" id="{FD1E2C93-9D35-4F00-A96F-8F5483C1F4EA}"/>
+                    </a:ext>
+                  </a:extLst>
+                </wp:docPr>
+                <wp:cNvGraphicFramePr/>
+                <a:graphic xmlns:a="http://schemas.openxmlformats.org/drawingml/2006/main">
+                  <a:graphicData uri="http://schemas.microsoft.com/office/word/2010/wordprocessingShape">
+                    <wps:wsp>
+                      <wps:cNvSpPr txBox="1"/>
+                      <wps:spPr>
+                        <a:xfrm>
+                          <a:off x="0" y="0"/>
+                          <a:ext cx="5495925" cy="1066800"/>
+                        </a:xfrm>
+                        <a:prstGeom prst="rect">
+                          <a:avLst/>
+                        </a:prstGeom>
+                        <a:solidFill>
+                          <a:schemeClr val="lt1"/>
+                        </a:solidFill>
+                        <a:ln w="9525" cmpd="sng">
+                          <a:solidFill>
+                            <a:schemeClr val="lt1">
+                              <a:shade val="50000"/>
+                            </a:schemeClr>
+                          </a:solidFill>
+                        </a:ln>
+                      </wps:spPr>
+                      <wps:style>
+                        <a:lnRef idx="0">
+                          <a:scrgbClr r="0" g="0" b="0"/>
+                        </a:lnRef>
+                        <a:fillRef idx="0">
+                          <a:scrgbClr r="0" g="0" b="0"/>
+                        </a:fillRef>
+                        <a:effectRef idx="0">
+                          <a:scrgbClr r="0" g="0" b="0"/>
+                        </a:effectRef>
+                        <a:fontRef idx="minor">
+                          <a:schemeClr val="dk1"/>
+                        </a:fontRef>
+                      </wps:style>
+                      <wps:txbx>
+                        <w:txbxContent>
+                          <w:p>
+                            <w:pPr>
+                              <w:rPr>
+                                <w:sz w:val="24"/>
+                                <w:szCs w:val="24"/>
+                              </w:rPr>
+                            </w:pPr>
+                            <w:r>
+                              <w:rPr>
+                                <w:rFonts w:hAnsi="Calibri"/>
+                                <w:color w:val="000000" w:themeColor="dark1"/>
+                              </w:rPr>
+                              <w:t>La tasa de elevación media del nivel del mar desde mediados del siglo XIX ha sido mayor que la tasa media registrada durante los últimos dos milenios. Durante el último siglo, el nivel medio global del mar se elevó 0,19 metros. La combinación de la pérdida de masa de los glaciares y la expansión térmica del océano provocada por el calentamiento explica cerca del 75% de la elevación observada del nivel medio global del mar desde principios de 1970.</w:t>
+                            </w:r>
+                          </w:p>
+                        </w:txbxContent>
+                      </wps:txbx>
+                      <wps:bodyPr vertOverflow="clip" horzOverflow="clip" wrap="square" rtlCol="0" anchor="t">
+                        <a:noAutofit/>
+                      </wps:bodyPr>
+                    </wps:wsp>
+                  </a:graphicData>
+                </a:graphic>
+                <wp14:sizeRelH relativeFrom="margin">
+                  <wp14:pctWidth>0</wp14:pctWidth>
+                </wp14:sizeRelH>
+                <wp14:sizeRelV relativeFrom="margin">
+                  <wp14:pctHeight>0</wp14:pctHeight>
+                </wp14:sizeRelV>
+              </wp:anchor>
+            </w:drawing>
+          </mc:Choice>
+          <mc:Fallback>
+            <w:pict>
+              <v:shapetype w14:anchorId="574FA4E6" id="_x0000_t202" coordsize="21600,21600" o:spt="202" path="m,l,21600r21600,l21600,xe">
+                <v:stroke joinstyle="miter"/>
+                <v:path gradientshapeok="t" o:connecttype="rect"/>
+              </v:shapetype>
+              <v:shape id="CuadroTexto 3" o:spid="_x0000_s1026" type="#_x0000_t202" style="position:absolute;left:0;text-align:left;margin-left:0;margin-top:13.4pt;width:432.75pt;height:84pt;z-index:251659264;visibility:visible;mso-wrap-style:square;mso-width-percent:0;mso-height-percent:0;mso-wrap-distance-left:9pt;mso-wrap-distance-top:0;mso-wrap-distance-right:9pt;mso-wrap-distance-bottom:0;mso-position-horizontal:left;mso-position-horizontal-relative:margin;mso-position-vertical:absolute;mso-position-vertical-relative:text;mso-width-percent:0;mso-height-percent:0;mso-width-relative:margin;mso-height-relative:margin;v-text-anchor:top" o:gfxdata="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" fillcolor="white [3201]" strokecolor="#7f7f7f [1601]">
+                <v:textbox>
+                  <w:txbxContent>
+                    <w:p>
+                      <w:pPr>
+                        <w:rPr>
+                          <w:sz w:val="24"/>
+                          <w:szCs w:val="24"/>
+                        </w:rPr>
+                      </w:pPr>
+                      <w:r>
+                        <w:rPr>
+                          <w:rFonts w:hAnsi="Calibri"/>
+                          <w:color w:val="000000" w:themeColor="dark1"/>
+                        </w:rPr>
+                        <w:t>La tasa de elevación media del nivel del mar desde mediados del siglo XIX ha sido mayor que la tasa media registrada durante los últimos dos milenios. Durante el último siglo, el nivel medio global del mar se elevó 0,19 metros. La combinación de la pérdida de masa de los glaciares y la expansión térmica del océano provocada por el calentamiento explica cerca del 75% de la elevación observada del nivel medio global del mar desde principios de 1970.</w:t>
+                      </w:r>
+                    </w:p>
+                  </w:txbxContent>
+                </v:textbox>
+                <w10:wrap anchorx="margin"/>
+              </v:shape>
+            </w:pict>
+          </mc:Fallback>
+        </mc:AlternateContent>
+      </w:r>
+      <w:r>
+        <w:rPr>
+          <w:rFonts w:ascii="Calibri" w:eastAsia="Times New Roman" w:hAnsi="Calibri" w:cs="Times New Roman"/>
+          <w:b/>
+          <w:bCs/>
+          <w:color w:val="000000"/>
+          <w:lang w:eastAsia="es-CL"/>
+        </w:rPr>
+        <w:t>Cambios en el Nivel Medio del Mar</w:t>
+      </w:r>
+    </w:p>
+    <w:p>
+      <w:pPr>
+        <w:spacing w:after="0" w:line="240" w:lineRule="auto"/>
+        <w:jc w:val="both"/>
+        <w:rPr>
+          <w:rFonts w:ascii="Calibri" w:eastAsia="Times New Roman" w:hAnsi="Calibri" w:cs="Times New Roman"/>
+          <w:b/>
+          <w:bCs/>
+          <w:color w:val="000000"/>
+          <w:lang w:eastAsia="es-CL"/>
+        </w:rPr>
+      </w:pPr>
+    </w:p>
+    <w:p>
+      <w:pPr>
+        <w:jc w:val="both"/>
+      </w:pPr>
+    </w:p>
+    <w:p>
+      <w:pPr>
+        <w:jc w:val="both"/>
+      </w:pPr>
+    </w:p>
+    <w:p>
+      <w:pPr>
+        <w:jc w:val="both"/>
+      </w:pPr>
+    </w:p>
+    <w:p>
+      <w:pPr>
+        <w:jc w:val="both"/>
+      </w:pPr>
+    </w:p>
+    <w:p>
+      <w:pPr>
+        <w:jc w:val="both"/>
+      </w:pPr>
+    </w:p>
+    <w:p>
+      <w:pPr>
+        <w:jc w:val="both"/>
+      </w:pPr>
+    </w:p>
+    <w:p>
+      <w:pPr>
+        <w:jc w:val="both"/>
+      </w:pPr>
     </w:p>
     <w:sectPr>
       <w:pgSz w:w="12240" w:h="15840"/>
@@ -2961,6 +3289,1045 @@
 </c:chartSpace>
 </file>
 
+<file path=word/charts/chart3.xml><?xml version="1.0" encoding="utf-8"?>
+<c:chartSpace xmlns:c="http://schemas.openxmlformats.org/drawingml/2006/chart" xmlns:a="http://schemas.openxmlformats.org/drawingml/2006/main" xmlns:r="http://schemas.openxmlformats.org/officeDocument/2006/relationships" xmlns:c16r2="http://schemas.microsoft.com/office/drawing/2015/06/chart">
+  <c:date1904 val="0"/>
+  <c:lang val="es-ES"/>
+  <c:roundedCorners val="0"/>
+  <mc:AlternateContent xmlns:mc="http://schemas.openxmlformats.org/markup-compatibility/2006">
+    <mc:Choice xmlns:c14="http://schemas.microsoft.com/office/drawing/2007/8/2/chart" Requires="c14">
+      <c14:style val="102"/>
+    </mc:Choice>
+    <mc:Fallback>
+      <c:style val="2"/>
+    </mc:Fallback>
+  </mc:AlternateContent>
+  <c:chart>
+    <c:title>
+      <c:tx>
+        <c:rich>
+          <a:bodyPr rot="0" spcFirstLastPara="1" vertOverflow="ellipsis" vert="horz" wrap="square" anchor="ctr" anchorCtr="1"/>
+          <a:lstStyle/>
+          <a:p>
+            <a:pPr>
+              <a:defRPr sz="1400" b="0" i="0" u="none" strike="noStrike" kern="1200" spc="0" baseline="0">
+                <a:solidFill>
+                  <a:schemeClr val="tx1">
+                    <a:lumMod val="65000"/>
+                    <a:lumOff val="35000"/>
+                  </a:schemeClr>
+                </a:solidFill>
+                <a:latin typeface="+mn-lt"/>
+                <a:ea typeface="+mn-ea"/>
+                <a:cs typeface="+mn-cs"/>
+              </a:defRPr>
+            </a:pPr>
+            <a:r>
+              <a:rPr lang="es-CL"/>
+              <a:t>Variación Anual Global de la</a:t>
+            </a:r>
+            <a:r>
+              <a:rPr lang="es-CL" baseline="0"/>
+              <a:t> Precipitación (1901-2015)</a:t>
+            </a:r>
+            <a:endParaRPr lang="es-CL"/>
+          </a:p>
+        </c:rich>
+      </c:tx>
+      <c:overlay val="0"/>
+      <c:spPr>
+        <a:noFill/>
+        <a:ln>
+          <a:noFill/>
+        </a:ln>
+        <a:effectLst/>
+      </c:spPr>
+      <c:txPr>
+        <a:bodyPr rot="0" spcFirstLastPara="1" vertOverflow="ellipsis" vert="horz" wrap="square" anchor="ctr" anchorCtr="1"/>
+        <a:lstStyle/>
+        <a:p>
+          <a:pPr>
+            <a:defRPr sz="1400" b="0" i="0" u="none" strike="noStrike" kern="1200" spc="0" baseline="0">
+              <a:solidFill>
+                <a:schemeClr val="tx1">
+                  <a:lumMod val="65000"/>
+                  <a:lumOff val="35000"/>
+                </a:schemeClr>
+              </a:solidFill>
+              <a:latin typeface="+mn-lt"/>
+              <a:ea typeface="+mn-ea"/>
+              <a:cs typeface="+mn-cs"/>
+            </a:defRPr>
+          </a:pPr>
+          <a:endParaRPr lang="es-CL"/>
+        </a:p>
+      </c:txPr>
+    </c:title>
+    <c:autoTitleDeleted val="0"/>
+    <c:plotArea>
+      <c:layout/>
+      <c:lineChart>
+        <c:grouping val="standard"/>
+        <c:varyColors val="0"/>
+        <c:ser>
+          <c:idx val="0"/>
+          <c:order val="0"/>
+          <c:spPr>
+            <a:ln w="28575" cap="rnd">
+              <a:solidFill>
+                <a:schemeClr val="accent1"/>
+              </a:solidFill>
+              <a:round/>
+            </a:ln>
+            <a:effectLst/>
+          </c:spPr>
+          <c:marker>
+            <c:symbol val="none"/>
+          </c:marker>
+          <c:cat>
+            <c:numRef>
+              <c:f>Hoja1!$A$2:$A$116</c:f>
+              <c:numCache>
+                <c:formatCode>General</c:formatCode>
+                <c:ptCount val="115"/>
+                <c:pt idx="0">
+                  <c:v>1901</c:v>
+                </c:pt>
+                <c:pt idx="1">
+                  <c:v>1902</c:v>
+                </c:pt>
+                <c:pt idx="2">
+                  <c:v>1903</c:v>
+                </c:pt>
+                <c:pt idx="3">
+                  <c:v>1904</c:v>
+                </c:pt>
+                <c:pt idx="4">
+                  <c:v>1905</c:v>
+                </c:pt>
+                <c:pt idx="5">
+                  <c:v>1906</c:v>
+                </c:pt>
+                <c:pt idx="6">
+                  <c:v>1907</c:v>
+                </c:pt>
+                <c:pt idx="7">
+                  <c:v>1908</c:v>
+                </c:pt>
+                <c:pt idx="8">
+                  <c:v>1909</c:v>
+                </c:pt>
+                <c:pt idx="9">
+                  <c:v>1910</c:v>
+                </c:pt>
+                <c:pt idx="10">
+                  <c:v>1911</c:v>
+                </c:pt>
+                <c:pt idx="11">
+                  <c:v>1912</c:v>
+                </c:pt>
+                <c:pt idx="12">
+                  <c:v>1913</c:v>
+                </c:pt>
+                <c:pt idx="13">
+                  <c:v>1914</c:v>
+                </c:pt>
+                <c:pt idx="14">
+                  <c:v>1915</c:v>
+                </c:pt>
+                <c:pt idx="15">
+                  <c:v>1916</c:v>
+                </c:pt>
+                <c:pt idx="16">
+                  <c:v>1917</c:v>
+                </c:pt>
+                <c:pt idx="17">
+                  <c:v>1918</c:v>
+                </c:pt>
+                <c:pt idx="18">
+                  <c:v>1919</c:v>
+                </c:pt>
+                <c:pt idx="19">
+                  <c:v>1920</c:v>
+                </c:pt>
+                <c:pt idx="20">
+                  <c:v>1921</c:v>
+                </c:pt>
+                <c:pt idx="21">
+                  <c:v>1922</c:v>
+                </c:pt>
+                <c:pt idx="22">
+                  <c:v>1923</c:v>
+                </c:pt>
+                <c:pt idx="23">
+                  <c:v>1924</c:v>
+                </c:pt>
+                <c:pt idx="24">
+                  <c:v>1925</c:v>
+                </c:pt>
+                <c:pt idx="25">
+                  <c:v>1926</c:v>
+                </c:pt>
+                <c:pt idx="26">
+                  <c:v>1927</c:v>
+                </c:pt>
+                <c:pt idx="27">
+                  <c:v>1928</c:v>
+                </c:pt>
+                <c:pt idx="28">
+                  <c:v>1929</c:v>
+                </c:pt>
+                <c:pt idx="29">
+                  <c:v>1930</c:v>
+                </c:pt>
+                <c:pt idx="30">
+                  <c:v>1931</c:v>
+                </c:pt>
+                <c:pt idx="31">
+                  <c:v>1932</c:v>
+                </c:pt>
+                <c:pt idx="32">
+                  <c:v>1933</c:v>
+                </c:pt>
+                <c:pt idx="33">
+                  <c:v>1934</c:v>
+                </c:pt>
+                <c:pt idx="34">
+                  <c:v>1935</c:v>
+                </c:pt>
+                <c:pt idx="35">
+                  <c:v>1936</c:v>
+                </c:pt>
+                <c:pt idx="36">
+                  <c:v>1937</c:v>
+                </c:pt>
+                <c:pt idx="37">
+                  <c:v>1938</c:v>
+                </c:pt>
+                <c:pt idx="38">
+                  <c:v>1939</c:v>
+                </c:pt>
+                <c:pt idx="39">
+                  <c:v>1940</c:v>
+                </c:pt>
+                <c:pt idx="40">
+                  <c:v>1941</c:v>
+                </c:pt>
+                <c:pt idx="41">
+                  <c:v>1942</c:v>
+                </c:pt>
+                <c:pt idx="42">
+                  <c:v>1943</c:v>
+                </c:pt>
+                <c:pt idx="43">
+                  <c:v>1944</c:v>
+                </c:pt>
+                <c:pt idx="44">
+                  <c:v>1945</c:v>
+                </c:pt>
+                <c:pt idx="45">
+                  <c:v>1946</c:v>
+                </c:pt>
+                <c:pt idx="46">
+                  <c:v>1947</c:v>
+                </c:pt>
+                <c:pt idx="47">
+                  <c:v>1948</c:v>
+                </c:pt>
+                <c:pt idx="48">
+                  <c:v>1949</c:v>
+                </c:pt>
+                <c:pt idx="49">
+                  <c:v>1950</c:v>
+                </c:pt>
+                <c:pt idx="50">
+                  <c:v>1951</c:v>
+                </c:pt>
+                <c:pt idx="51">
+                  <c:v>1952</c:v>
+                </c:pt>
+                <c:pt idx="52">
+                  <c:v>1953</c:v>
+                </c:pt>
+                <c:pt idx="53">
+                  <c:v>1954</c:v>
+                </c:pt>
+                <c:pt idx="54">
+                  <c:v>1955</c:v>
+                </c:pt>
+                <c:pt idx="55">
+                  <c:v>1956</c:v>
+                </c:pt>
+                <c:pt idx="56">
+                  <c:v>1957</c:v>
+                </c:pt>
+                <c:pt idx="57">
+                  <c:v>1958</c:v>
+                </c:pt>
+                <c:pt idx="58">
+                  <c:v>1959</c:v>
+                </c:pt>
+                <c:pt idx="59">
+                  <c:v>1960</c:v>
+                </c:pt>
+                <c:pt idx="60">
+                  <c:v>1961</c:v>
+                </c:pt>
+                <c:pt idx="61">
+                  <c:v>1962</c:v>
+                </c:pt>
+                <c:pt idx="62">
+                  <c:v>1963</c:v>
+                </c:pt>
+                <c:pt idx="63">
+                  <c:v>1964</c:v>
+                </c:pt>
+                <c:pt idx="64">
+                  <c:v>1965</c:v>
+                </c:pt>
+                <c:pt idx="65">
+                  <c:v>1966</c:v>
+                </c:pt>
+                <c:pt idx="66">
+                  <c:v>1967</c:v>
+                </c:pt>
+                <c:pt idx="67">
+                  <c:v>1968</c:v>
+                </c:pt>
+                <c:pt idx="68">
+                  <c:v>1969</c:v>
+                </c:pt>
+                <c:pt idx="69">
+                  <c:v>1970</c:v>
+                </c:pt>
+                <c:pt idx="70">
+                  <c:v>1971</c:v>
+                </c:pt>
+                <c:pt idx="71">
+                  <c:v>1972</c:v>
+                </c:pt>
+                <c:pt idx="72">
+                  <c:v>1973</c:v>
+                </c:pt>
+                <c:pt idx="73">
+                  <c:v>1974</c:v>
+                </c:pt>
+                <c:pt idx="74">
+                  <c:v>1975</c:v>
+                </c:pt>
+                <c:pt idx="75">
+                  <c:v>1976</c:v>
+                </c:pt>
+                <c:pt idx="76">
+                  <c:v>1977</c:v>
+                </c:pt>
+                <c:pt idx="77">
+                  <c:v>1978</c:v>
+                </c:pt>
+                <c:pt idx="78">
+                  <c:v>1979</c:v>
+                </c:pt>
+                <c:pt idx="79">
+                  <c:v>1980</c:v>
+                </c:pt>
+                <c:pt idx="80">
+                  <c:v>1981</c:v>
+                </c:pt>
+                <c:pt idx="81">
+                  <c:v>1982</c:v>
+                </c:pt>
+                <c:pt idx="82">
+                  <c:v>1983</c:v>
+                </c:pt>
+                <c:pt idx="83">
+                  <c:v>1984</c:v>
+                </c:pt>
+                <c:pt idx="84">
+                  <c:v>1985</c:v>
+                </c:pt>
+                <c:pt idx="85">
+                  <c:v>1986</c:v>
+                </c:pt>
+                <c:pt idx="86">
+                  <c:v>1987</c:v>
+                </c:pt>
+                <c:pt idx="87">
+                  <c:v>1988</c:v>
+                </c:pt>
+                <c:pt idx="88">
+                  <c:v>1989</c:v>
+                </c:pt>
+                <c:pt idx="89">
+                  <c:v>1990</c:v>
+                </c:pt>
+                <c:pt idx="90">
+                  <c:v>1991</c:v>
+                </c:pt>
+                <c:pt idx="91">
+                  <c:v>1992</c:v>
+                </c:pt>
+                <c:pt idx="92">
+                  <c:v>1993</c:v>
+                </c:pt>
+                <c:pt idx="93">
+                  <c:v>1994</c:v>
+                </c:pt>
+                <c:pt idx="94">
+                  <c:v>1995</c:v>
+                </c:pt>
+                <c:pt idx="95">
+                  <c:v>1996</c:v>
+                </c:pt>
+                <c:pt idx="96">
+                  <c:v>1997</c:v>
+                </c:pt>
+                <c:pt idx="97">
+                  <c:v>1998</c:v>
+                </c:pt>
+                <c:pt idx="98">
+                  <c:v>1999</c:v>
+                </c:pt>
+                <c:pt idx="99">
+                  <c:v>2000</c:v>
+                </c:pt>
+                <c:pt idx="100">
+                  <c:v>2001</c:v>
+                </c:pt>
+                <c:pt idx="101">
+                  <c:v>2002</c:v>
+                </c:pt>
+                <c:pt idx="102">
+                  <c:v>2003</c:v>
+                </c:pt>
+                <c:pt idx="103">
+                  <c:v>2004</c:v>
+                </c:pt>
+                <c:pt idx="104">
+                  <c:v>2005</c:v>
+                </c:pt>
+                <c:pt idx="105">
+                  <c:v>2006</c:v>
+                </c:pt>
+                <c:pt idx="106">
+                  <c:v>2007</c:v>
+                </c:pt>
+                <c:pt idx="107">
+                  <c:v>2008</c:v>
+                </c:pt>
+                <c:pt idx="108">
+                  <c:v>2009</c:v>
+                </c:pt>
+                <c:pt idx="109">
+                  <c:v>2010</c:v>
+                </c:pt>
+                <c:pt idx="110">
+                  <c:v>2011</c:v>
+                </c:pt>
+                <c:pt idx="111">
+                  <c:v>2012</c:v>
+                </c:pt>
+                <c:pt idx="112">
+                  <c:v>2013</c:v>
+                </c:pt>
+                <c:pt idx="113">
+                  <c:v>2014</c:v>
+                </c:pt>
+                <c:pt idx="114">
+                  <c:v>2015</c:v>
+                </c:pt>
+              </c:numCache>
+            </c:numRef>
+          </c:cat>
+          <c:val>
+            <c:numRef>
+              <c:f>Hoja1!$C$2:$C$116</c:f>
+              <c:numCache>
+                <c:formatCode>General</c:formatCode>
+                <c:ptCount val="115"/>
+                <c:pt idx="0">
+                  <c:v>-2.1308911509600001</c:v>
+                </c:pt>
+                <c:pt idx="1">
+                  <c:v>-4.98289269104</c:v>
+                </c:pt>
+                <c:pt idx="2">
+                  <c:v>-1.4508907837599998</c:v>
+                </c:pt>
+                <c:pt idx="3">
+                  <c:v>-2.7338914765799998</c:v>
+                </c:pt>
+                <c:pt idx="4">
+                  <c:v>-2.8688915494799998</c:v>
+                </c:pt>
+                <c:pt idx="5">
+                  <c:v>-0.69189037389999997</c:v>
+                </c:pt>
+                <c:pt idx="6">
+                  <c:v>-1.2918906979</c:v>
+                </c:pt>
+                <c:pt idx="7">
+                  <c:v>-0.45989024862</c:v>
+                </c:pt>
+                <c:pt idx="8">
+                  <c:v>0.20411010994000001</c:v>
+                </c:pt>
+                <c:pt idx="9">
+                  <c:v>-1.089000616E-2</c:v>
+                </c:pt>
+                <c:pt idx="10">
+                  <c:v>-3.0378916407399998</c:v>
+                </c:pt>
+                <c:pt idx="11">
+                  <c:v>-2.3058912454599998</c:v>
+                </c:pt>
+                <c:pt idx="12">
+                  <c:v>-2.7808915019600002</c:v>
+                </c:pt>
+                <c:pt idx="13">
+                  <c:v>-3.06289165424</c:v>
+                </c:pt>
+                <c:pt idx="14">
+                  <c:v>-1.09889059368</c:v>
+                </c:pt>
+                <c:pt idx="15">
+                  <c:v>4.3731123611999996</c:v>
+                </c:pt>
+                <c:pt idx="16">
+                  <c:v>1.4231107682000002</c:v>
+                </c:pt>
+                <c:pt idx="17">
+                  <c:v>-1.1058905974600002</c:v>
+                </c:pt>
+                <c:pt idx="18">
+                  <c:v>-3.5238919031800005</c:v>
+                </c:pt>
+                <c:pt idx="19">
+                  <c:v>-0.33689018220000005</c:v>
+                </c:pt>
+                <c:pt idx="20">
+                  <c:v>1.1031105954</c:v>
+                </c:pt>
+                <c:pt idx="21">
+                  <c:v>1.82611098582</c:v>
+                </c:pt>
+                <c:pt idx="22">
+                  <c:v>0.88911047984000002</c:v>
+                </c:pt>
+                <c:pt idx="23">
+                  <c:v>1.0431105629999999</c:v>
+                </c:pt>
+                <c:pt idx="24">
+                  <c:v>-0.95989051862000008</c:v>
+                </c:pt>
+                <c:pt idx="25">
+                  <c:v>-1.64089088636</c:v>
+                </c:pt>
+                <c:pt idx="26">
+                  <c:v>1.02911055544</c:v>
+                </c:pt>
+                <c:pt idx="27">
+                  <c:v>0.17411009374</c:v>
+                </c:pt>
+                <c:pt idx="28">
+                  <c:v>-0.52989028642000002</c:v>
+                </c:pt>
+                <c:pt idx="29">
+                  <c:v>-3.0548916499200001</c:v>
+                </c:pt>
+                <c:pt idx="30">
+                  <c:v>-1.44089077836</c:v>
+                </c:pt>
+                <c:pt idx="31">
+                  <c:v>-1.40689076</c:v>
+                </c:pt>
+                <c:pt idx="32">
+                  <c:v>0.35911019364000002</c:v>
+                </c:pt>
+                <c:pt idx="33">
+                  <c:v>0.85111045931999996</c:v>
+                </c:pt>
+                <c:pt idx="34">
+                  <c:v>-0.11389006178000001</c:v>
+                </c:pt>
+                <c:pt idx="35">
+                  <c:v>0.68011036697999994</c:v>
+                </c:pt>
+                <c:pt idx="36">
+                  <c:v>-0.63989034581999993</c:v>
+                </c:pt>
+                <c:pt idx="37">
+                  <c:v>-0.26789014494000002</c:v>
+                </c:pt>
+                <c:pt idx="38">
+                  <c:v>0.58611031621999998</c:v>
+                </c:pt>
+                <c:pt idx="39">
+                  <c:v>-2.5988914036799997</c:v>
+                </c:pt>
+                <c:pt idx="40">
+                  <c:v>-2.4568913269999997</c:v>
+                </c:pt>
+                <c:pt idx="41">
+                  <c:v>-0.31989017302</c:v>
+                </c:pt>
+                <c:pt idx="42">
+                  <c:v>-0.61789033394000004</c:v>
+                </c:pt>
+                <c:pt idx="43">
+                  <c:v>-0.51889028047999997</c:v>
+                </c:pt>
+                <c:pt idx="44">
+                  <c:v>-0.40389021838000005</c:v>
+                </c:pt>
+                <c:pt idx="45">
+                  <c:v>-0.59889032367999995</c:v>
+                </c:pt>
+                <c:pt idx="46">
+                  <c:v>1.9311110425200002</c:v>
+                </c:pt>
+                <c:pt idx="47">
+                  <c:v>0.68911037184000012</c:v>
+                </c:pt>
+                <c:pt idx="48">
+                  <c:v>6.1100030200000009E-3</c:v>
+                </c:pt>
+                <c:pt idx="49">
+                  <c:v>2.9121115722600002</c:v>
+                </c:pt>
+                <c:pt idx="50">
+                  <c:v>-0.62489033772000002</c:v>
+                </c:pt>
+                <c:pt idx="51">
+                  <c:v>6.6110035419999991E-2</c:v>
+                </c:pt>
+                <c:pt idx="52">
+                  <c:v>1.4271107703600001</c:v>
+                </c:pt>
+                <c:pt idx="53">
+                  <c:v>3.8771120933600001</c:v>
+                </c:pt>
+                <c:pt idx="54">
+                  <c:v>3.9431121290000002</c:v>
+                </c:pt>
+                <c:pt idx="55">
+                  <c:v>4.8291126074399999</c:v>
+                </c:pt>
+                <c:pt idx="56">
+                  <c:v>0.37911020444000004</c:v>
+                </c:pt>
+                <c:pt idx="57">
+                  <c:v>1.51711081896</c:v>
+                </c:pt>
+                <c:pt idx="58">
+                  <c:v>2.56211138326</c:v>
+                </c:pt>
+                <c:pt idx="59">
+                  <c:v>2.3361112612200001</c:v>
+                </c:pt>
+                <c:pt idx="60">
+                  <c:v>2.1331111516000001</c:v>
+                </c:pt>
+                <c:pt idx="61">
+                  <c:v>1.32411071474</c:v>
+                </c:pt>
+                <c:pt idx="62">
+                  <c:v>-0.16289008824000001</c:v>
+                </c:pt>
+                <c:pt idx="63">
+                  <c:v>1.0031105413999999</c:v>
+                </c:pt>
+                <c:pt idx="64">
+                  <c:v>-1.70289091984</c:v>
+                </c:pt>
+                <c:pt idx="65">
+                  <c:v>0.84111045392000006</c:v>
+                </c:pt>
+                <c:pt idx="66">
+                  <c:v>0.95611051602000008</c:v>
+                </c:pt>
+                <c:pt idx="67">
+                  <c:v>-1.18289063904</c:v>
+                </c:pt>
+                <c:pt idx="68">
+                  <c:v>0.32111017312000001</c:v>
+                </c:pt>
+                <c:pt idx="69">
+                  <c:v>1.8821110160599999</c:v>
+                </c:pt>
+                <c:pt idx="70">
+                  <c:v>-3.0890016960000002E-2</c:v>
+                </c:pt>
+                <c:pt idx="71">
+                  <c:v>-1.59089085936</c:v>
+                </c:pt>
+                <c:pt idx="72">
+                  <c:v>3.8351120706799997</c:v>
+                </c:pt>
+                <c:pt idx="73">
+                  <c:v>2.9131115727999997</c:v>
+                </c:pt>
+                <c:pt idx="74">
+                  <c:v>2.82011152258</c:v>
+                </c:pt>
+                <c:pt idx="75">
+                  <c:v>-0.65489035392000006</c:v>
+                </c:pt>
+                <c:pt idx="76">
+                  <c:v>-1.13589061366</c:v>
+                </c:pt>
+                <c:pt idx="77">
+                  <c:v>0.92811050090000002</c:v>
+                </c:pt>
+                <c:pt idx="78">
+                  <c:v>2.25711121856</c:v>
+                </c:pt>
+                <c:pt idx="79">
+                  <c:v>0.95811051710000006</c:v>
+                </c:pt>
+                <c:pt idx="80">
+                  <c:v>1.3551107314799999</c:v>
+                </c:pt>
+                <c:pt idx="81">
+                  <c:v>-1.8088909770800001</c:v>
+                </c:pt>
+                <c:pt idx="82">
+                  <c:v>-2.7588914900799999</c:v>
+                </c:pt>
+                <c:pt idx="83">
+                  <c:v>4.911002624E-2</c:v>
+                </c:pt>
+                <c:pt idx="84">
+                  <c:v>-0.46889025348000002</c:v>
+                </c:pt>
+                <c:pt idx="85">
+                  <c:v>-2.0548911099200002</c:v>
+                </c:pt>
+                <c:pt idx="86">
+                  <c:v>-3.3588918140800001</c:v>
+                </c:pt>
+                <c:pt idx="87">
+                  <c:v>2.1531111624000001</c:v>
+                </c:pt>
+                <c:pt idx="88">
+                  <c:v>1.49611080762</c:v>
+                </c:pt>
+                <c:pt idx="89">
+                  <c:v>0.29811016070000002</c:v>
+                </c:pt>
+                <c:pt idx="90">
+                  <c:v>-1.6828909090399999</c:v>
+                </c:pt>
+                <c:pt idx="91">
+                  <c:v>-4.0008921607599994</c:v>
+                </c:pt>
+                <c:pt idx="92">
+                  <c:v>-2.53389136858</c:v>
+                </c:pt>
+                <c:pt idx="93">
+                  <c:v>-0.41089022215999998</c:v>
+                </c:pt>
+                <c:pt idx="94">
+                  <c:v>-1.5348908291199999</c:v>
+                </c:pt>
+                <c:pt idx="95">
+                  <c:v>1.73711093776</c:v>
+                </c:pt>
+                <c:pt idx="96">
+                  <c:v>-0.37089020055999999</c:v>
+                </c:pt>
+                <c:pt idx="97">
+                  <c:v>1.0341105581400001</c:v>
+                </c:pt>
+                <c:pt idx="98">
+                  <c:v>3.4031118374</c:v>
+                </c:pt>
+                <c:pt idx="99">
+                  <c:v>4.80111259232</c:v>
+                </c:pt>
+                <c:pt idx="100">
+                  <c:v>-0.31789017194000002</c:v>
+                </c:pt>
+                <c:pt idx="101">
+                  <c:v>-1.2128906552400001</c:v>
+                </c:pt>
+                <c:pt idx="102">
+                  <c:v>0.37611020281999996</c:v>
+                </c:pt>
+                <c:pt idx="103">
+                  <c:v>1.56111084272</c:v>
+                </c:pt>
+                <c:pt idx="104">
+                  <c:v>1.0411105619200001</c:v>
+                </c:pt>
+                <c:pt idx="105">
+                  <c:v>3.68111198752</c:v>
+                </c:pt>
+                <c:pt idx="106">
+                  <c:v>1.0681105765000001</c:v>
+                </c:pt>
+                <c:pt idx="107">
+                  <c:v>3.3231117941999999</c:v>
+                </c:pt>
+                <c:pt idx="108">
+                  <c:v>-0.45689024700000003</c:v>
+                </c:pt>
+                <c:pt idx="109">
+                  <c:v>5.4731129552000004</c:v>
+                </c:pt>
+                <c:pt idx="110">
+                  <c:v>4.9781126879000004</c:v>
+                </c:pt>
+                <c:pt idx="111">
+                  <c:v>0.40311021740000003</c:v>
+                </c:pt>
+                <c:pt idx="112">
+                  <c:v>0.34211018446000002</c:v>
+                </c:pt>
+                <c:pt idx="113">
+                  <c:v>1.81100095E-2</c:v>
+                </c:pt>
+                <c:pt idx="114">
+                  <c:v>-0.14089007636000001</c:v>
+                </c:pt>
+              </c:numCache>
+            </c:numRef>
+          </c:val>
+          <c:smooth val="0"/>
+          <c:extLst>
+            <c:ext xmlns:c16="http://schemas.microsoft.com/office/drawing/2014/chart" uri="{C3380CC4-5D6E-409C-BE32-E72D297353CC}">
+              <c16:uniqueId val="{00000000-3620-4625-A2D9-E6182C8A5649}"/>
+            </c:ext>
+          </c:extLst>
+        </c:ser>
+        <c:dLbls>
+          <c:showLegendKey val="0"/>
+          <c:showVal val="0"/>
+          <c:showCatName val="0"/>
+          <c:showSerName val="0"/>
+          <c:showPercent val="0"/>
+          <c:showBubbleSize val="0"/>
+        </c:dLbls>
+        <c:smooth val="0"/>
+        <c:axId val="517381320"/>
+        <c:axId val="517373120"/>
+      </c:lineChart>
+      <c:catAx>
+        <c:axId val="517381320"/>
+        <c:scaling>
+          <c:orientation val="minMax"/>
+        </c:scaling>
+        <c:delete val="0"/>
+        <c:axPos val="b"/>
+        <c:numFmt formatCode="General" sourceLinked="1"/>
+        <c:majorTickMark val="none"/>
+        <c:minorTickMark val="none"/>
+        <c:tickLblPos val="low"/>
+        <c:spPr>
+          <a:noFill/>
+          <a:ln w="9525" cap="flat" cmpd="sng" algn="ctr">
+            <a:solidFill>
+              <a:schemeClr val="tx1">
+                <a:lumMod val="15000"/>
+                <a:lumOff val="85000"/>
+              </a:schemeClr>
+            </a:solidFill>
+            <a:round/>
+          </a:ln>
+          <a:effectLst/>
+        </c:spPr>
+        <c:txPr>
+          <a:bodyPr rot="-60000000" spcFirstLastPara="1" vertOverflow="ellipsis" vert="horz" wrap="square" anchor="ctr" anchorCtr="1"/>
+          <a:lstStyle/>
+          <a:p>
+            <a:pPr>
+              <a:defRPr sz="900" b="0" i="0" u="none" strike="noStrike" kern="1200" baseline="0">
+                <a:solidFill>
+                  <a:schemeClr val="tx1">
+                    <a:lumMod val="65000"/>
+                    <a:lumOff val="35000"/>
+                  </a:schemeClr>
+                </a:solidFill>
+                <a:latin typeface="+mn-lt"/>
+                <a:ea typeface="+mn-ea"/>
+                <a:cs typeface="+mn-cs"/>
+              </a:defRPr>
+            </a:pPr>
+            <a:endParaRPr lang="es-CL"/>
+          </a:p>
+        </c:txPr>
+        <c:crossAx val="517373120"/>
+        <c:crosses val="autoZero"/>
+        <c:auto val="1"/>
+        <c:lblAlgn val="ctr"/>
+        <c:lblOffset val="100"/>
+        <c:noMultiLvlLbl val="0"/>
+      </c:catAx>
+      <c:valAx>
+        <c:axId val="517373120"/>
+        <c:scaling>
+          <c:orientation val="minMax"/>
+        </c:scaling>
+        <c:delete val="0"/>
+        <c:axPos val="l"/>
+        <c:majorGridlines>
+          <c:spPr>
+            <a:ln w="9525" cap="flat" cmpd="sng" algn="ctr">
+              <a:solidFill>
+                <a:schemeClr val="tx1">
+                  <a:lumMod val="15000"/>
+                  <a:lumOff val="85000"/>
+                </a:schemeClr>
+              </a:solidFill>
+              <a:round/>
+            </a:ln>
+            <a:effectLst/>
+          </c:spPr>
+        </c:majorGridlines>
+        <c:title>
+          <c:tx>
+            <c:rich>
+              <a:bodyPr rot="-5400000" spcFirstLastPara="1" vertOverflow="ellipsis" vert="horz" wrap="square" anchor="ctr" anchorCtr="1"/>
+              <a:lstStyle/>
+              <a:p>
+                <a:pPr>
+                  <a:defRPr sz="1000" b="0" i="0" u="none" strike="noStrike" kern="1200" baseline="0">
+                    <a:solidFill>
+                      <a:schemeClr val="tx1">
+                        <a:lumMod val="65000"/>
+                        <a:lumOff val="35000"/>
+                      </a:schemeClr>
+                    </a:solidFill>
+                    <a:latin typeface="+mn-lt"/>
+                    <a:ea typeface="+mn-ea"/>
+                    <a:cs typeface="+mn-cs"/>
+                  </a:defRPr>
+                </a:pPr>
+                <a:r>
+                  <a:rPr lang="es-CL"/>
+                  <a:t>Variación Precipitación</a:t>
+                </a:r>
+                <a:r>
+                  <a:rPr lang="es-CL" baseline="0"/>
+                  <a:t> (cm)</a:t>
+                </a:r>
+                <a:endParaRPr lang="es-CL"/>
+              </a:p>
+            </c:rich>
+          </c:tx>
+          <c:overlay val="0"/>
+          <c:spPr>
+            <a:noFill/>
+            <a:ln>
+              <a:noFill/>
+            </a:ln>
+            <a:effectLst/>
+          </c:spPr>
+          <c:txPr>
+            <a:bodyPr rot="-5400000" spcFirstLastPara="1" vertOverflow="ellipsis" vert="horz" wrap="square" anchor="ctr" anchorCtr="1"/>
+            <a:lstStyle/>
+            <a:p>
+              <a:pPr>
+                <a:defRPr sz="1000" b="0" i="0" u="none" strike="noStrike" kern="1200" baseline="0">
+                  <a:solidFill>
+                    <a:schemeClr val="tx1">
+                      <a:lumMod val="65000"/>
+                      <a:lumOff val="35000"/>
+                    </a:schemeClr>
+                  </a:solidFill>
+                  <a:latin typeface="+mn-lt"/>
+                  <a:ea typeface="+mn-ea"/>
+                  <a:cs typeface="+mn-cs"/>
+                </a:defRPr>
+              </a:pPr>
+              <a:endParaRPr lang="es-CL"/>
+            </a:p>
+          </c:txPr>
+        </c:title>
+        <c:numFmt formatCode="General" sourceLinked="1"/>
+        <c:majorTickMark val="none"/>
+        <c:minorTickMark val="none"/>
+        <c:tickLblPos val="nextTo"/>
+        <c:spPr>
+          <a:noFill/>
+          <a:ln>
+            <a:noFill/>
+          </a:ln>
+          <a:effectLst/>
+        </c:spPr>
+        <c:txPr>
+          <a:bodyPr rot="-60000000" spcFirstLastPara="1" vertOverflow="ellipsis" vert="horz" wrap="square" anchor="ctr" anchorCtr="1"/>
+          <a:lstStyle/>
+          <a:p>
+            <a:pPr>
+              <a:defRPr sz="900" b="0" i="0" u="none" strike="noStrike" kern="1200" baseline="0">
+                <a:solidFill>
+                  <a:schemeClr val="tx1">
+                    <a:lumMod val="65000"/>
+                    <a:lumOff val="35000"/>
+                  </a:schemeClr>
+                </a:solidFill>
+                <a:latin typeface="+mn-lt"/>
+                <a:ea typeface="+mn-ea"/>
+                <a:cs typeface="+mn-cs"/>
+              </a:defRPr>
+            </a:pPr>
+            <a:endParaRPr lang="es-CL"/>
+          </a:p>
+        </c:txPr>
+        <c:crossAx val="517381320"/>
+        <c:crosses val="autoZero"/>
+        <c:crossBetween val="between"/>
+      </c:valAx>
+      <c:spPr>
+        <a:noFill/>
+        <a:ln>
+          <a:noFill/>
+        </a:ln>
+        <a:effectLst/>
+      </c:spPr>
+    </c:plotArea>
+    <c:plotVisOnly val="1"/>
+    <c:dispBlanksAs val="gap"/>
+    <c:extLst>
+      <c:ext xmlns:c16r3="http://schemas.microsoft.com/office/drawing/2017/03/chart" uri="{56B9EC1D-385E-4148-901F-78D8002777C0}">
+        <c16r3:dataDisplayOptions16>
+          <c16r3:dispNaAsBlank val="1"/>
+        </c16r3:dataDisplayOptions16>
+      </c:ext>
+    </c:extLst>
+    <c:showDLblsOverMax val="0"/>
+  </c:chart>
+  <c:spPr>
+    <a:solidFill>
+      <a:schemeClr val="bg1"/>
+    </a:solidFill>
+    <a:ln w="9525" cap="flat" cmpd="sng" algn="ctr">
+      <a:solidFill>
+        <a:schemeClr val="tx1">
+          <a:lumMod val="15000"/>
+          <a:lumOff val="85000"/>
+        </a:schemeClr>
+      </a:solidFill>
+      <a:round/>
+    </a:ln>
+    <a:effectLst/>
+  </c:spPr>
+  <c:txPr>
+    <a:bodyPr/>
+    <a:lstStyle/>
+    <a:p>
+      <a:pPr>
+        <a:defRPr/>
+      </a:pPr>
+      <a:endParaRPr lang="es-CL"/>
+    </a:p>
+  </c:txPr>
+  <c:externalData r:id="rId3">
+    <c:autoUpdate val="0"/>
+  </c:externalData>
+</c:chartSpace>
+</file>
+
 <file path=word/charts/colors1.xml><?xml version="1.0" encoding="utf-8"?>
 <cs:colorStyle xmlns:cs="http://schemas.microsoft.com/office/drawing/2012/chartStyle" xmlns:a="http://schemas.openxmlformats.org/drawingml/2006/main" meth="cycle" id="10">
   <a:schemeClr val="accent1"/>
@@ -3041,6 +4408,46 @@
 </cs:colorStyle>
 </file>
 
+<file path=word/charts/colors3.xml><?xml version="1.0" encoding="utf-8"?>
+<cs:colorStyle xmlns:cs="http://schemas.microsoft.com/office/drawing/2012/chartStyle" xmlns:a="http://schemas.openxmlformats.org/drawingml/2006/main" meth="cycle" id="10">
+  <a:schemeClr val="accent1"/>
+  <a:schemeClr val="accent2"/>
+  <a:schemeClr val="accent3"/>
+  <a:schemeClr val="accent4"/>
+  <a:schemeClr val="accent5"/>
+  <a:schemeClr val="accent6"/>
+  <cs:variation/>
+  <cs:variation>
+    <a:lumMod val="60000"/>
+  </cs:variation>
+  <cs:variation>
+    <a:lumMod val="80000"/>
+    <a:lumOff val="20000"/>
+  </cs:variation>
+  <cs:variation>
+    <a:lumMod val="80000"/>
+  </cs:variation>
+  <cs:variation>
+    <a:lumMod val="60000"/>
+    <a:lumOff val="40000"/>
+  </cs:variation>
+  <cs:variation>
+    <a:lumMod val="50000"/>
+  </cs:variation>
+  <cs:variation>
+    <a:lumMod val="70000"/>
+    <a:lumOff val="30000"/>
+  </cs:variation>
+  <cs:variation>
+    <a:lumMod val="70000"/>
+  </cs:variation>
+  <cs:variation>
+    <a:lumMod val="50000"/>
+    <a:lumOff val="50000"/>
+  </cs:variation>
+</cs:colorStyle>
+</file>
+
 <file path=word/charts/style1.xml><?xml version="1.0" encoding="utf-8"?>
 <cs:chartStyle xmlns:cs="http://schemas.microsoft.com/office/drawing/2012/chartStyle" xmlns:a="http://schemas.openxmlformats.org/drawingml/2006/main" id="227">
   <cs:axisTitle>
@@ -3558,6 +4965,522 @@
 </file>
 
 <file path=word/charts/style2.xml><?xml version="1.0" encoding="utf-8"?>
+<cs:chartStyle xmlns:cs="http://schemas.microsoft.com/office/drawing/2012/chartStyle" xmlns:a="http://schemas.openxmlformats.org/drawingml/2006/main" id="227">
+  <cs:axisTitle>
+    <cs:lnRef idx="0"/>
+    <cs:fillRef idx="0"/>
+    <cs:effectRef idx="0"/>
+    <cs:fontRef idx="minor">
+      <a:schemeClr val="tx1">
+        <a:lumMod val="65000"/>
+        <a:lumOff val="35000"/>
+      </a:schemeClr>
+    </cs:fontRef>
+    <cs:defRPr sz="1000" kern="1200"/>
+  </cs:axisTitle>
+  <cs:categoryAxis>
+    <cs:lnRef idx="0"/>
+    <cs:fillRef idx="0"/>
+    <cs:effectRef idx="0"/>
+    <cs:fontRef idx="minor">
+      <a:schemeClr val="tx1">
+        <a:lumMod val="65000"/>
+        <a:lumOff val="35000"/>
+      </a:schemeClr>
+    </cs:fontRef>
+    <cs:spPr>
+      <a:ln w="9525" cap="flat" cmpd="sng" algn="ctr">
+        <a:solidFill>
+          <a:schemeClr val="tx1">
+            <a:lumMod val="15000"/>
+            <a:lumOff val="85000"/>
+          </a:schemeClr>
+        </a:solidFill>
+        <a:round/>
+      </a:ln>
+    </cs:spPr>
+    <cs:defRPr sz="900" kern="1200"/>
+  </cs:categoryAxis>
+  <cs:chartArea mods="allowNoFillOverride allowNoLineOverride">
+    <cs:lnRef idx="0"/>
+    <cs:fillRef idx="0"/>
+    <cs:effectRef idx="0"/>
+    <cs:fontRef idx="minor">
+      <a:schemeClr val="tx1"/>
+    </cs:fontRef>
+    <cs:spPr>
+      <a:solidFill>
+        <a:schemeClr val="bg1"/>
+      </a:solidFill>
+      <a:ln w="9525" cap="flat" cmpd="sng" algn="ctr">
+        <a:solidFill>
+          <a:schemeClr val="tx1">
+            <a:lumMod val="15000"/>
+            <a:lumOff val="85000"/>
+          </a:schemeClr>
+        </a:solidFill>
+        <a:round/>
+      </a:ln>
+    </cs:spPr>
+    <cs:defRPr sz="1000" kern="1200"/>
+  </cs:chartArea>
+  <cs:dataLabel>
+    <cs:lnRef idx="0"/>
+    <cs:fillRef idx="0"/>
+    <cs:effectRef idx="0"/>
+    <cs:fontRef idx="minor">
+      <a:schemeClr val="tx1">
+        <a:lumMod val="75000"/>
+        <a:lumOff val="25000"/>
+      </a:schemeClr>
+    </cs:fontRef>
+    <cs:defRPr sz="900" kern="1200"/>
+  </cs:dataLabel>
+  <cs:dataLabelCallout>
+    <cs:lnRef idx="0"/>
+    <cs:fillRef idx="0"/>
+    <cs:effectRef idx="0"/>
+    <cs:fontRef idx="minor">
+      <a:schemeClr val="dk1">
+        <a:lumMod val="65000"/>
+        <a:lumOff val="35000"/>
+      </a:schemeClr>
+    </cs:fontRef>
+    <cs:spPr>
+      <a:solidFill>
+        <a:schemeClr val="lt1"/>
+      </a:solidFill>
+      <a:ln>
+        <a:solidFill>
+          <a:schemeClr val="dk1">
+            <a:lumMod val="25000"/>
+            <a:lumOff val="75000"/>
+          </a:schemeClr>
+        </a:solidFill>
+      </a:ln>
+    </cs:spPr>
+    <cs:defRPr sz="900" kern="1200"/>
+    <cs:bodyPr rot="0" spcFirstLastPara="1" vertOverflow="clip" horzOverflow="clip" vert="horz" wrap="square" lIns="36576" tIns="18288" rIns="36576" bIns="18288" anchor="ctr" anchorCtr="1">
+      <a:spAutoFit/>
+    </cs:bodyPr>
+  </cs:dataLabelCallout>
+  <cs:dataPoint>
+    <cs:lnRef idx="0"/>
+    <cs:fillRef idx="1">
+      <cs:styleClr val="auto"/>
+    </cs:fillRef>
+    <cs:effectRef idx="0"/>
+    <cs:fontRef idx="minor">
+      <a:schemeClr val="tx1"/>
+    </cs:fontRef>
+    <cs:spPr>
+      <a:solidFill>
+        <a:schemeClr val="phClr"/>
+      </a:solidFill>
+    </cs:spPr>
+  </cs:dataPoint>
+  <cs:dataPoint3D>
+    <cs:lnRef idx="0"/>
+    <cs:fillRef idx="1">
+      <cs:styleClr val="auto"/>
+    </cs:fillRef>
+    <cs:effectRef idx="0"/>
+    <cs:fontRef idx="minor">
+      <a:schemeClr val="tx1"/>
+    </cs:fontRef>
+    <cs:spPr>
+      <a:solidFill>
+        <a:schemeClr val="phClr"/>
+      </a:solidFill>
+    </cs:spPr>
+  </cs:dataPoint3D>
+  <cs:dataPointLine>
+    <cs:lnRef idx="0">
+      <cs:styleClr val="auto"/>
+    </cs:lnRef>
+    <cs:fillRef idx="1"/>
+    <cs:effectRef idx="0"/>
+    <cs:fontRef idx="minor">
+      <a:schemeClr val="tx1"/>
+    </cs:fontRef>
+    <cs:spPr>
+      <a:ln w="28575" cap="rnd">
+        <a:solidFill>
+          <a:schemeClr val="phClr"/>
+        </a:solidFill>
+        <a:round/>
+      </a:ln>
+    </cs:spPr>
+  </cs:dataPointLine>
+  <cs:dataPointMarker>
+    <cs:lnRef idx="0">
+      <cs:styleClr val="auto"/>
+    </cs:lnRef>
+    <cs:fillRef idx="1">
+      <cs:styleClr val="auto"/>
+    </cs:fillRef>
+    <cs:effectRef idx="0"/>
+    <cs:fontRef idx="minor">
+      <a:schemeClr val="tx1"/>
+    </cs:fontRef>
+    <cs:spPr>
+      <a:solidFill>
+        <a:schemeClr val="phClr"/>
+      </a:solidFill>
+      <a:ln w="9525">
+        <a:solidFill>
+          <a:schemeClr val="phClr"/>
+        </a:solidFill>
+      </a:ln>
+    </cs:spPr>
+  </cs:dataPointMarker>
+  <cs:dataPointMarkerLayout symbol="circle" size="5"/>
+  <cs:dataPointWireframe>
+    <cs:lnRef idx="0">
+      <cs:styleClr val="auto"/>
+    </cs:lnRef>
+    <cs:fillRef idx="1"/>
+    <cs:effectRef idx="0"/>
+    <cs:fontRef idx="minor">
+      <a:schemeClr val="tx1"/>
+    </cs:fontRef>
+    <cs:spPr>
+      <a:ln w="9525" cap="rnd">
+        <a:solidFill>
+          <a:schemeClr val="phClr"/>
+        </a:solidFill>
+        <a:round/>
+      </a:ln>
+    </cs:spPr>
+  </cs:dataPointWireframe>
+  <cs:dataTable>
+    <cs:lnRef idx="0"/>
+    <cs:fillRef idx="0"/>
+    <cs:effectRef idx="0"/>
+    <cs:fontRef idx="minor">
+      <a:schemeClr val="tx1">
+        <a:lumMod val="65000"/>
+        <a:lumOff val="35000"/>
+      </a:schemeClr>
+    </cs:fontRef>
+    <cs:spPr>
+      <a:noFill/>
+      <a:ln w="9525" cap="flat" cmpd="sng" algn="ctr">
+        <a:solidFill>
+          <a:schemeClr val="tx1">
+            <a:lumMod val="15000"/>
+            <a:lumOff val="85000"/>
+          </a:schemeClr>
+        </a:solidFill>
+        <a:round/>
+      </a:ln>
+    </cs:spPr>
+    <cs:defRPr sz="900" kern="1200"/>
+  </cs:dataTable>
+  <cs:downBar>
+    <cs:lnRef idx="0"/>
+    <cs:fillRef idx="0"/>
+    <cs:effectRef idx="0"/>
+    <cs:fontRef idx="minor">
+      <a:schemeClr val="dk1"/>
+    </cs:fontRef>
+    <cs:spPr>
+      <a:solidFill>
+        <a:schemeClr val="dk1">
+          <a:lumMod val="65000"/>
+          <a:lumOff val="35000"/>
+        </a:schemeClr>
+      </a:solidFill>
+      <a:ln w="9525">
+        <a:solidFill>
+          <a:schemeClr val="tx1">
+            <a:lumMod val="65000"/>
+            <a:lumOff val="35000"/>
+          </a:schemeClr>
+        </a:solidFill>
+      </a:ln>
+    </cs:spPr>
+  </cs:downBar>
+  <cs:dropLine>
+    <cs:lnRef idx="0"/>
+    <cs:fillRef idx="0"/>
+    <cs:effectRef idx="0"/>
+    <cs:fontRef idx="minor">
+      <a:schemeClr val="tx1"/>
+    </cs:fontRef>
+    <cs:spPr>
+      <a:ln w="9525" cap="flat" cmpd="sng" algn="ctr">
+        <a:solidFill>
+          <a:schemeClr val="tx1">
+            <a:lumMod val="35000"/>
+            <a:lumOff val="65000"/>
+          </a:schemeClr>
+        </a:solidFill>
+        <a:round/>
+      </a:ln>
+    </cs:spPr>
+  </cs:dropLine>
+  <cs:errorBar>
+    <cs:lnRef idx="0"/>
+    <cs:fillRef idx="0"/>
+    <cs:effectRef idx="0"/>
+    <cs:fontRef idx="minor">
+      <a:schemeClr val="tx1"/>
+    </cs:fontRef>
+    <cs:spPr>
+      <a:ln w="9525" cap="flat" cmpd="sng" algn="ctr">
+        <a:solidFill>
+          <a:schemeClr val="tx1">
+            <a:lumMod val="65000"/>
+            <a:lumOff val="35000"/>
+          </a:schemeClr>
+        </a:solidFill>
+        <a:round/>
+      </a:ln>
+    </cs:spPr>
+  </cs:errorBar>
+  <cs:floor>
+    <cs:lnRef idx="0"/>
+    <cs:fillRef idx="0"/>
+    <cs:effectRef idx="0"/>
+    <cs:fontRef idx="minor">
+      <a:schemeClr val="tx1"/>
+    </cs:fontRef>
+    <cs:spPr>
+      <a:noFill/>
+      <a:ln>
+        <a:noFill/>
+      </a:ln>
+    </cs:spPr>
+  </cs:floor>
+  <cs:gridlineMajor>
+    <cs:lnRef idx="0"/>
+    <cs:fillRef idx="0"/>
+    <cs:effectRef idx="0"/>
+    <cs:fontRef idx="minor">
+      <a:schemeClr val="tx1"/>
+    </cs:fontRef>
+    <cs:spPr>
+      <a:ln w="9525" cap="flat" cmpd="sng" algn="ctr">
+        <a:solidFill>
+          <a:schemeClr val="tx1">
+            <a:lumMod val="15000"/>
+            <a:lumOff val="85000"/>
+          </a:schemeClr>
+        </a:solidFill>
+        <a:round/>
+      </a:ln>
+    </cs:spPr>
+  </cs:gridlineMajor>
+  <cs:gridlineMinor>
+    <cs:lnRef idx="0"/>
+    <cs:fillRef idx="0"/>
+    <cs:effectRef idx="0"/>
+    <cs:fontRef idx="minor">
+      <a:schemeClr val="tx1"/>
+    </cs:fontRef>
+    <cs:spPr>
+      <a:ln w="9525" cap="flat" cmpd="sng" algn="ctr">
+        <a:solidFill>
+          <a:schemeClr val="tx1">
+            <a:lumMod val="5000"/>
+            <a:lumOff val="95000"/>
+          </a:schemeClr>
+        </a:solidFill>
+        <a:round/>
+      </a:ln>
+    </cs:spPr>
+  </cs:gridlineMinor>
+  <cs:hiLoLine>
+    <cs:lnRef idx="0"/>
+    <cs:fillRef idx="0"/>
+    <cs:effectRef idx="0"/>
+    <cs:fontRef idx="minor">
+      <a:schemeClr val="tx1"/>
+    </cs:fontRef>
+    <cs:spPr>
+      <a:ln w="9525" cap="flat" cmpd="sng" algn="ctr">
+        <a:solidFill>
+          <a:schemeClr val="tx1">
+            <a:lumMod val="75000"/>
+            <a:lumOff val="25000"/>
+          </a:schemeClr>
+        </a:solidFill>
+        <a:round/>
+      </a:ln>
+    </cs:spPr>
+  </cs:hiLoLine>
+  <cs:leaderLine>
+    <cs:lnRef idx="0"/>
+    <cs:fillRef idx="0"/>
+    <cs:effectRef idx="0"/>
+    <cs:fontRef idx="minor">
+      <a:schemeClr val="tx1"/>
+    </cs:fontRef>
+    <cs:spPr>
+      <a:ln w="9525" cap="flat" cmpd="sng" algn="ctr">
+        <a:solidFill>
+          <a:schemeClr val="tx1">
+            <a:lumMod val="35000"/>
+            <a:lumOff val="65000"/>
+          </a:schemeClr>
+        </a:solidFill>
+        <a:round/>
+      </a:ln>
+    </cs:spPr>
+  </cs:leaderLine>
+  <cs:legend>
+    <cs:lnRef idx="0"/>
+    <cs:fillRef idx="0"/>
+    <cs:effectRef idx="0"/>
+    <cs:fontRef idx="minor">
+      <a:schemeClr val="tx1">
+        <a:lumMod val="65000"/>
+        <a:lumOff val="35000"/>
+      </a:schemeClr>
+    </cs:fontRef>
+    <cs:defRPr sz="900" kern="1200"/>
+  </cs:legend>
+  <cs:plotArea mods="allowNoFillOverride allowNoLineOverride">
+    <cs:lnRef idx="0"/>
+    <cs:fillRef idx="0"/>
+    <cs:effectRef idx="0"/>
+    <cs:fontRef idx="minor">
+      <a:schemeClr val="tx1"/>
+    </cs:fontRef>
+  </cs:plotArea>
+  <cs:plotArea3D mods="allowNoFillOverride allowNoLineOverride">
+    <cs:lnRef idx="0"/>
+    <cs:fillRef idx="0"/>
+    <cs:effectRef idx="0"/>
+    <cs:fontRef idx="minor">
+      <a:schemeClr val="tx1"/>
+    </cs:fontRef>
+  </cs:plotArea3D>
+  <cs:seriesAxis>
+    <cs:lnRef idx="0"/>
+    <cs:fillRef idx="0"/>
+    <cs:effectRef idx="0"/>
+    <cs:fontRef idx="minor">
+      <a:schemeClr val="tx1">
+        <a:lumMod val="65000"/>
+        <a:lumOff val="35000"/>
+      </a:schemeClr>
+    </cs:fontRef>
+    <cs:defRPr sz="900" kern="1200"/>
+  </cs:seriesAxis>
+  <cs:seriesLine>
+    <cs:lnRef idx="0"/>
+    <cs:fillRef idx="0"/>
+    <cs:effectRef idx="0"/>
+    <cs:fontRef idx="minor">
+      <a:schemeClr val="tx1"/>
+    </cs:fontRef>
+    <cs:spPr>
+      <a:ln w="9525" cap="flat" cmpd="sng" algn="ctr">
+        <a:solidFill>
+          <a:schemeClr val="tx1">
+            <a:lumMod val="35000"/>
+            <a:lumOff val="65000"/>
+          </a:schemeClr>
+        </a:solidFill>
+        <a:round/>
+      </a:ln>
+    </cs:spPr>
+  </cs:seriesLine>
+  <cs:title>
+    <cs:lnRef idx="0"/>
+    <cs:fillRef idx="0"/>
+    <cs:effectRef idx="0"/>
+    <cs:fontRef idx="minor">
+      <a:schemeClr val="tx1">
+        <a:lumMod val="65000"/>
+        <a:lumOff val="35000"/>
+      </a:schemeClr>
+    </cs:fontRef>
+    <cs:defRPr sz="1400" b="0" kern="1200" spc="0" baseline="0"/>
+  </cs:title>
+  <cs:trendline>
+    <cs:lnRef idx="0">
+      <cs:styleClr val="auto"/>
+    </cs:lnRef>
+    <cs:fillRef idx="0"/>
+    <cs:effectRef idx="0"/>
+    <cs:fontRef idx="minor">
+      <a:schemeClr val="tx1"/>
+    </cs:fontRef>
+    <cs:spPr>
+      <a:ln w="19050" cap="rnd">
+        <a:solidFill>
+          <a:schemeClr val="phClr"/>
+        </a:solidFill>
+        <a:prstDash val="sysDot"/>
+      </a:ln>
+    </cs:spPr>
+  </cs:trendline>
+  <cs:trendlineLabel>
+    <cs:lnRef idx="0"/>
+    <cs:fillRef idx="0"/>
+    <cs:effectRef idx="0"/>
+    <cs:fontRef idx="minor">
+      <a:schemeClr val="tx1">
+        <a:lumMod val="65000"/>
+        <a:lumOff val="35000"/>
+      </a:schemeClr>
+    </cs:fontRef>
+    <cs:defRPr sz="900" kern="1200"/>
+  </cs:trendlineLabel>
+  <cs:upBar>
+    <cs:lnRef idx="0"/>
+    <cs:fillRef idx="0"/>
+    <cs:effectRef idx="0"/>
+    <cs:fontRef idx="minor">
+      <a:schemeClr val="dk1"/>
+    </cs:fontRef>
+    <cs:spPr>
+      <a:solidFill>
+        <a:schemeClr val="lt1"/>
+      </a:solidFill>
+      <a:ln w="9525">
+        <a:solidFill>
+          <a:schemeClr val="tx1">
+            <a:lumMod val="15000"/>
+            <a:lumOff val="85000"/>
+          </a:schemeClr>
+        </a:solidFill>
+      </a:ln>
+    </cs:spPr>
+  </cs:upBar>
+  <cs:valueAxis>
+    <cs:lnRef idx="0"/>
+    <cs:fillRef idx="0"/>
+    <cs:effectRef idx="0"/>
+    <cs:fontRef idx="minor">
+      <a:schemeClr val="tx1">
+        <a:lumMod val="65000"/>
+        <a:lumOff val="35000"/>
+      </a:schemeClr>
+    </cs:fontRef>
+    <cs:defRPr sz="900" kern="1200"/>
+  </cs:valueAxis>
+  <cs:wall>
+    <cs:lnRef idx="0"/>
+    <cs:fillRef idx="0"/>
+    <cs:effectRef idx="0"/>
+    <cs:fontRef idx="minor">
+      <a:schemeClr val="tx1"/>
+    </cs:fontRef>
+    <cs:spPr>
+      <a:noFill/>
+      <a:ln>
+        <a:noFill/>
+      </a:ln>
+    </cs:spPr>
+  </cs:wall>
+</cs:chartStyle>
+</file>
+
+<file path=word/charts/style3.xml><?xml version="1.0" encoding="utf-8"?>
 <cs:chartStyle xmlns:cs="http://schemas.microsoft.com/office/drawing/2012/chartStyle" xmlns:a="http://schemas.openxmlformats.org/drawingml/2006/main" id="227">
   <cs:axisTitle>
     <cs:lnRef idx="0"/>

</xml_diff>